<commit_message>
updated lab report to include code for Q4
</commit_message>
<xml_diff>
--- a/lab3/lab3report.docx
+++ b/lab3/lab3report.docx
@@ -41,6 +41,9 @@
         <w:spacing w:line="480" w:lineRule="auto"/>
       </w:pPr>
       <w:r>
+        <w:rPr>
+          <w:noProof/>
+        </w:rPr>
         <w:drawing>
           <wp:anchor distT="0" distB="0" distL="114300" distR="114300" simplePos="0" relativeHeight="251660288" behindDoc="0" locked="0" layoutInCell="1" allowOverlap="1" wp14:anchorId="310BD3F2" wp14:editId="5314CE9C">
             <wp:simplePos x="0" y="0"/>
@@ -98,6 +101,9 @@
         </w:drawing>
       </w:r>
       <w:r>
+        <w:rPr>
+          <w:noProof/>
+        </w:rPr>
         <w:drawing>
           <wp:anchor distT="0" distB="0" distL="114300" distR="114300" simplePos="0" relativeHeight="251659264" behindDoc="0" locked="0" layoutInCell="1" allowOverlap="1" wp14:anchorId="58C5DFA3" wp14:editId="64882B61">
             <wp:simplePos x="0" y="0"/>
@@ -155,6 +161,9 @@
         </w:drawing>
       </w:r>
       <w:r>
+        <w:rPr>
+          <w:noProof/>
+        </w:rPr>
         <w:drawing>
           <wp:anchor distT="0" distB="0" distL="114300" distR="114300" simplePos="0" relativeHeight="251658240" behindDoc="0" locked="0" layoutInCell="1" allowOverlap="1" wp14:anchorId="424A059B" wp14:editId="753048A0">
             <wp:simplePos x="0" y="0"/>
@@ -290,6 +299,9 @@
         <w:spacing w:line="480" w:lineRule="auto"/>
       </w:pPr>
       <w:r>
+        <w:rPr>
+          <w:noProof/>
+        </w:rPr>
         <w:lastRenderedPageBreak/>
         <w:drawing>
           <wp:anchor distT="0" distB="0" distL="114300" distR="114300" simplePos="0" relativeHeight="251662336" behindDoc="0" locked="0" layoutInCell="1" allowOverlap="1" wp14:anchorId="29EACA8C" wp14:editId="627AAA10">
@@ -348,6 +360,9 @@
         </w:drawing>
       </w:r>
       <w:r>
+        <w:rPr>
+          <w:noProof/>
+        </w:rPr>
         <w:drawing>
           <wp:anchor distT="0" distB="0" distL="114300" distR="114300" simplePos="0" relativeHeight="251661312" behindDoc="0" locked="0" layoutInCell="1" allowOverlap="1" wp14:anchorId="73BFE360" wp14:editId="0861DC2F">
             <wp:simplePos x="0" y="0"/>
@@ -583,6 +598,63 @@
         </w:numPr>
         <w:spacing w:line="480" w:lineRule="auto"/>
       </w:pPr>
+      <w:r>
+        <w:drawing>
+          <wp:anchor distT="0" distB="0" distL="114300" distR="114300" simplePos="0" relativeHeight="251665408" behindDoc="0" locked="0" layoutInCell="1" allowOverlap="1" wp14:anchorId="0FEFE011" wp14:editId="159ACC1F">
+            <wp:simplePos x="0" y="0"/>
+            <wp:positionH relativeFrom="column">
+              <wp:posOffset>0</wp:posOffset>
+            </wp:positionH>
+            <wp:positionV relativeFrom="paragraph">
+              <wp:posOffset>374650</wp:posOffset>
+            </wp:positionV>
+            <wp:extent cx="3366135" cy="2618105"/>
+            <wp:effectExtent l="0" t="0" r="12065" b="0"/>
+            <wp:wrapSquare wrapText="bothSides"/>
+            <wp:docPr id="8" name="Picture 8"/>
+            <wp:cNvGraphicFramePr>
+              <a:graphicFrameLocks xmlns:a="http://schemas.openxmlformats.org/drawingml/2006/main" noChangeAspect="1"/>
+            </wp:cNvGraphicFramePr>
+            <a:graphic xmlns:a="http://schemas.openxmlformats.org/drawingml/2006/main">
+              <a:graphicData uri="http://schemas.openxmlformats.org/drawingml/2006/picture">
+                <pic:pic xmlns:pic="http://schemas.openxmlformats.org/drawingml/2006/picture">
+                  <pic:nvPicPr>
+                    <pic:cNvPr id="1" name=""/>
+                    <pic:cNvPicPr/>
+                  </pic:nvPicPr>
+                  <pic:blipFill>
+                    <a:blip r:embed="rId10">
+                      <a:extLst>
+                        <a:ext uri="{28A0092B-C50C-407E-A947-70E740481C1C}">
+                          <a14:useLocalDpi xmlns:a14="http://schemas.microsoft.com/office/drawing/2010/main" val="0"/>
+                        </a:ext>
+                      </a:extLst>
+                    </a:blip>
+                    <a:stretch>
+                      <a:fillRect/>
+                    </a:stretch>
+                  </pic:blipFill>
+                  <pic:spPr>
+                    <a:xfrm>
+                      <a:off x="0" y="0"/>
+                      <a:ext cx="3366135" cy="2618105"/>
+                    </a:xfrm>
+                    <a:prstGeom prst="rect">
+                      <a:avLst/>
+                    </a:prstGeom>
+                  </pic:spPr>
+                </pic:pic>
+              </a:graphicData>
+            </a:graphic>
+            <wp14:sizeRelH relativeFrom="page">
+              <wp14:pctWidth>0</wp14:pctWidth>
+            </wp14:sizeRelH>
+            <wp14:sizeRelV relativeFrom="page">
+              <wp14:pctHeight>0</wp14:pctHeight>
+            </wp14:sizeRelV>
+          </wp:anchor>
+        </w:drawing>
+      </w:r>
       <w:proofErr w:type="spellStart"/>
       <w:r>
         <w:t>Asdf</w:t>
@@ -603,46 +675,224 @@
       <w:pPr>
         <w:spacing w:line="480" w:lineRule="auto"/>
       </w:pPr>
-    </w:p>
-    <w:p>
-      <w:pPr>
-        <w:spacing w:line="480" w:lineRule="auto"/>
-      </w:pPr>
-    </w:p>
-    <w:p>
-      <w:pPr>
-        <w:spacing w:line="480" w:lineRule="auto"/>
-      </w:pPr>
-    </w:p>
-    <w:p>
-      <w:pPr>
-        <w:spacing w:line="480" w:lineRule="auto"/>
-      </w:pPr>
-    </w:p>
-    <w:p>
-      <w:pPr>
-        <w:spacing w:line="480" w:lineRule="auto"/>
-      </w:pPr>
-    </w:p>
-    <w:p>
-      <w:pPr>
-        <w:spacing w:line="480" w:lineRule="auto"/>
-      </w:pPr>
-    </w:p>
-    <w:p>
-      <w:pPr>
-        <w:spacing w:line="480" w:lineRule="auto"/>
-      </w:pPr>
-    </w:p>
-    <w:p>
-      <w:pPr>
-        <w:spacing w:line="480" w:lineRule="auto"/>
-      </w:pPr>
-    </w:p>
-    <w:p>
-      <w:pPr>
-        <w:spacing w:line="480" w:lineRule="auto"/>
-      </w:pPr>
+      <w:r>
+        <w:drawing>
+          <wp:anchor distT="0" distB="0" distL="114300" distR="114300" simplePos="0" relativeHeight="251666432" behindDoc="0" locked="0" layoutInCell="1" allowOverlap="1" wp14:anchorId="79875BBC" wp14:editId="331D485F">
+            <wp:simplePos x="0" y="0"/>
+            <wp:positionH relativeFrom="column">
+              <wp:posOffset>2338705</wp:posOffset>
+            </wp:positionH>
+            <wp:positionV relativeFrom="paragraph">
+              <wp:posOffset>368935</wp:posOffset>
+            </wp:positionV>
+            <wp:extent cx="3340735" cy="2498090"/>
+            <wp:effectExtent l="0" t="0" r="12065" b="0"/>
+            <wp:wrapSquare wrapText="bothSides"/>
+            <wp:docPr id="9" name="Picture 9"/>
+            <wp:cNvGraphicFramePr>
+              <a:graphicFrameLocks xmlns:a="http://schemas.openxmlformats.org/drawingml/2006/main" noChangeAspect="1"/>
+            </wp:cNvGraphicFramePr>
+            <a:graphic xmlns:a="http://schemas.openxmlformats.org/drawingml/2006/main">
+              <a:graphicData uri="http://schemas.openxmlformats.org/drawingml/2006/picture">
+                <pic:pic xmlns:pic="http://schemas.openxmlformats.org/drawingml/2006/picture">
+                  <pic:nvPicPr>
+                    <pic:cNvPr id="1" name=""/>
+                    <pic:cNvPicPr/>
+                  </pic:nvPicPr>
+                  <pic:blipFill>
+                    <a:blip r:embed="rId11">
+                      <a:extLst>
+                        <a:ext uri="{28A0092B-C50C-407E-A947-70E740481C1C}">
+                          <a14:useLocalDpi xmlns:a14="http://schemas.microsoft.com/office/drawing/2010/main" val="0"/>
+                        </a:ext>
+                      </a:extLst>
+                    </a:blip>
+                    <a:stretch>
+                      <a:fillRect/>
+                    </a:stretch>
+                  </pic:blipFill>
+                  <pic:spPr>
+                    <a:xfrm>
+                      <a:off x="0" y="0"/>
+                      <a:ext cx="3340735" cy="2498090"/>
+                    </a:xfrm>
+                    <a:prstGeom prst="rect">
+                      <a:avLst/>
+                    </a:prstGeom>
+                  </pic:spPr>
+                </pic:pic>
+              </a:graphicData>
+            </a:graphic>
+            <wp14:sizeRelH relativeFrom="page">
+              <wp14:pctWidth>0</wp14:pctWidth>
+            </wp14:sizeRelH>
+            <wp14:sizeRelV relativeFrom="page">
+              <wp14:pctHeight>0</wp14:pctHeight>
+            </wp14:sizeRelV>
+          </wp:anchor>
+        </w:drawing>
+      </w:r>
+    </w:p>
+    <w:p>
+      <w:pPr>
+        <w:spacing w:line="480" w:lineRule="auto"/>
+      </w:pPr>
+    </w:p>
+    <w:p>
+      <w:pPr>
+        <w:spacing w:line="480" w:lineRule="auto"/>
+      </w:pPr>
+      <w:r>
+        <w:drawing>
+          <wp:anchor distT="0" distB="0" distL="114300" distR="114300" simplePos="0" relativeHeight="251667456" behindDoc="0" locked="0" layoutInCell="1" allowOverlap="1" wp14:anchorId="1F78C27C" wp14:editId="4A0CCF7C">
+            <wp:simplePos x="0" y="0"/>
+            <wp:positionH relativeFrom="column">
+              <wp:posOffset>-516890</wp:posOffset>
+            </wp:positionH>
+            <wp:positionV relativeFrom="paragraph">
+              <wp:posOffset>292100</wp:posOffset>
+            </wp:positionV>
+            <wp:extent cx="2737485" cy="3410585"/>
+            <wp:effectExtent l="0" t="0" r="5715" b="0"/>
+            <wp:wrapSquare wrapText="bothSides"/>
+            <wp:docPr id="10" name="Picture 10"/>
+            <wp:cNvGraphicFramePr>
+              <a:graphicFrameLocks xmlns:a="http://schemas.openxmlformats.org/drawingml/2006/main" noChangeAspect="1"/>
+            </wp:cNvGraphicFramePr>
+            <a:graphic xmlns:a="http://schemas.openxmlformats.org/drawingml/2006/main">
+              <a:graphicData uri="http://schemas.openxmlformats.org/drawingml/2006/picture">
+                <pic:pic xmlns:pic="http://schemas.openxmlformats.org/drawingml/2006/picture">
+                  <pic:nvPicPr>
+                    <pic:cNvPr id="1" name=""/>
+                    <pic:cNvPicPr/>
+                  </pic:nvPicPr>
+                  <pic:blipFill>
+                    <a:blip r:embed="rId12">
+                      <a:extLst>
+                        <a:ext uri="{28A0092B-C50C-407E-A947-70E740481C1C}">
+                          <a14:useLocalDpi xmlns:a14="http://schemas.microsoft.com/office/drawing/2010/main" val="0"/>
+                        </a:ext>
+                      </a:extLst>
+                    </a:blip>
+                    <a:stretch>
+                      <a:fillRect/>
+                    </a:stretch>
+                  </pic:blipFill>
+                  <pic:spPr>
+                    <a:xfrm>
+                      <a:off x="0" y="0"/>
+                      <a:ext cx="2737485" cy="3410585"/>
+                    </a:xfrm>
+                    <a:prstGeom prst="rect">
+                      <a:avLst/>
+                    </a:prstGeom>
+                  </pic:spPr>
+                </pic:pic>
+              </a:graphicData>
+            </a:graphic>
+            <wp14:sizeRelH relativeFrom="page">
+              <wp14:pctWidth>0</wp14:pctWidth>
+            </wp14:sizeRelH>
+            <wp14:sizeRelV relativeFrom="page">
+              <wp14:pctHeight>0</wp14:pctHeight>
+            </wp14:sizeRelV>
+          </wp:anchor>
+        </w:drawing>
+      </w:r>
+    </w:p>
+    <w:p>
+      <w:pPr>
+        <w:spacing w:line="480" w:lineRule="auto"/>
+      </w:pPr>
+    </w:p>
+    <w:p>
+      <w:pPr>
+        <w:spacing w:line="480" w:lineRule="auto"/>
+      </w:pPr>
+    </w:p>
+    <w:p>
+      <w:pPr>
+        <w:spacing w:line="480" w:lineRule="auto"/>
+      </w:pPr>
+    </w:p>
+    <w:p>
+      <w:pPr>
+        <w:spacing w:line="480" w:lineRule="auto"/>
+      </w:pPr>
+    </w:p>
+    <w:p>
+      <w:pPr>
+        <w:spacing w:line="480" w:lineRule="auto"/>
+      </w:pPr>
+    </w:p>
+    <w:p>
+      <w:pPr>
+        <w:spacing w:line="480" w:lineRule="auto"/>
+      </w:pPr>
+      <w:r>
+        <w:drawing>
+          <wp:anchor distT="0" distB="0" distL="114300" distR="114300" simplePos="0" relativeHeight="251668480" behindDoc="0" locked="0" layoutInCell="1" allowOverlap="1" wp14:anchorId="384FDD63" wp14:editId="670C244C">
+            <wp:simplePos x="0" y="0"/>
+            <wp:positionH relativeFrom="column">
+              <wp:posOffset>2449830</wp:posOffset>
+            </wp:positionH>
+            <wp:positionV relativeFrom="paragraph">
+              <wp:posOffset>213995</wp:posOffset>
+            </wp:positionV>
+            <wp:extent cx="1840865" cy="1101725"/>
+            <wp:effectExtent l="0" t="0" r="0" b="0"/>
+            <wp:wrapSquare wrapText="bothSides"/>
+            <wp:docPr id="11" name="Picture 11"/>
+            <wp:cNvGraphicFramePr>
+              <a:graphicFrameLocks xmlns:a="http://schemas.openxmlformats.org/drawingml/2006/main" noChangeAspect="1"/>
+            </wp:cNvGraphicFramePr>
+            <a:graphic xmlns:a="http://schemas.openxmlformats.org/drawingml/2006/main">
+              <a:graphicData uri="http://schemas.openxmlformats.org/drawingml/2006/picture">
+                <pic:pic xmlns:pic="http://schemas.openxmlformats.org/drawingml/2006/picture">
+                  <pic:nvPicPr>
+                    <pic:cNvPr id="1" name=""/>
+                    <pic:cNvPicPr/>
+                  </pic:nvPicPr>
+                  <pic:blipFill>
+                    <a:blip r:embed="rId13">
+                      <a:extLst>
+                        <a:ext uri="{28A0092B-C50C-407E-A947-70E740481C1C}">
+                          <a14:useLocalDpi xmlns:a14="http://schemas.microsoft.com/office/drawing/2010/main" val="0"/>
+                        </a:ext>
+                      </a:extLst>
+                    </a:blip>
+                    <a:stretch>
+                      <a:fillRect/>
+                    </a:stretch>
+                  </pic:blipFill>
+                  <pic:spPr>
+                    <a:xfrm>
+                      <a:off x="0" y="0"/>
+                      <a:ext cx="1840865" cy="1101725"/>
+                    </a:xfrm>
+                    <a:prstGeom prst="rect">
+                      <a:avLst/>
+                    </a:prstGeom>
+                  </pic:spPr>
+                </pic:pic>
+              </a:graphicData>
+            </a:graphic>
+            <wp14:sizeRelH relativeFrom="page">
+              <wp14:pctWidth>0</wp14:pctWidth>
+            </wp14:sizeRelH>
+            <wp14:sizeRelV relativeFrom="page">
+              <wp14:pctHeight>0</wp14:pctHeight>
+            </wp14:sizeRelV>
+          </wp:anchor>
+        </w:drawing>
+      </w:r>
+    </w:p>
+    <w:p>
+      <w:pPr>
+        <w:spacing w:line="480" w:lineRule="auto"/>
+      </w:pPr>
+      <w:bookmarkStart w:id="0" w:name="_GoBack"/>
+      <w:bookmarkEnd w:id="0"/>
     </w:p>
     <w:p>
       <w:pPr>
@@ -764,8 +1014,10 @@
       <w:pPr>
         <w:spacing w:line="480" w:lineRule="auto"/>
       </w:pPr>
-      <w:bookmarkStart w:id="0" w:name="_GoBack"/>
-      <w:r>
+      <w:r>
+        <w:rPr>
+          <w:noProof/>
+        </w:rPr>
         <w:drawing>
           <wp:anchor distT="0" distB="0" distL="114300" distR="114300" simplePos="0" relativeHeight="251664384" behindDoc="0" locked="0" layoutInCell="1" allowOverlap="1" wp14:anchorId="1FB80999" wp14:editId="3C7DB474">
             <wp:simplePos x="0" y="0"/>
@@ -790,7 +1042,7 @@
                     <pic:cNvPicPr/>
                   </pic:nvPicPr>
                   <pic:blipFill>
-                    <a:blip r:embed="rId10">
+                    <a:blip r:embed="rId14">
                       <a:extLst>
                         <a:ext uri="{28A0092B-C50C-407E-A947-70E740481C1C}">
                           <a14:useLocalDpi xmlns:a14="http://schemas.microsoft.com/office/drawing/2010/main" val="0"/>
@@ -822,8 +1074,10 @@
           </wp:anchor>
         </w:drawing>
       </w:r>
-      <w:bookmarkEnd w:id="0"/>
-      <w:r>
+      <w:r>
+        <w:rPr>
+          <w:noProof/>
+        </w:rPr>
         <w:drawing>
           <wp:anchor distT="0" distB="0" distL="114300" distR="114300" simplePos="0" relativeHeight="251663360" behindDoc="0" locked="0" layoutInCell="1" allowOverlap="1" wp14:anchorId="27E3445E" wp14:editId="229E4EA7">
             <wp:simplePos x="0" y="0"/>
@@ -848,7 +1102,7 @@
                     <pic:cNvPicPr/>
                   </pic:nvPicPr>
                   <pic:blipFill>
-                    <a:blip r:embed="rId11">
+                    <a:blip r:embed="rId15">
                       <a:extLst>
                         <a:ext uri="{28A0092B-C50C-407E-A947-70E740481C1C}">
                           <a14:useLocalDpi xmlns:a14="http://schemas.microsoft.com/office/drawing/2010/main" val="0"/>

</xml_diff>

<commit_message>
Finished lab report, readed Q2 to lab 3 folder, made PDF of lab report
</commit_message>
<xml_diff>
--- a/lab3/lab3report.docx
+++ b/lab3/lab3report.docx
@@ -1,6 +1,6 @@
 
 <file path=word/document.xml><?xml version="1.0" encoding="utf-8"?>
-<w:document xmlns:wpc="http://schemas.microsoft.com/office/word/2010/wordprocessingCanvas" xmlns:cx="http://schemas.microsoft.com/office/drawing/2014/chartex" xmlns:cx1="http://schemas.microsoft.com/office/drawing/2015/9/8/chartex" xmlns:cx2="http://schemas.microsoft.com/office/drawing/2015/10/21/chartex" xmlns:cx3="http://schemas.microsoft.com/office/drawing/2016/5/9/chartex" xmlns:cx4="http://schemas.microsoft.com/office/drawing/2016/5/10/chartex" xmlns:cx5="http://schemas.microsoft.com/office/drawing/2016/5/11/chartex" xmlns:cx6="http://schemas.microsoft.com/office/drawing/2016/5/12/chartex" xmlns:cx7="http://schemas.microsoft.com/office/drawing/2016/5/13/chartex" xmlns:cx8="http://schemas.microsoft.com/office/drawing/2016/5/14/chartex" xmlns:mc="http://schemas.openxmlformats.org/markup-compatibility/2006" xmlns:aink="http://schemas.microsoft.com/office/drawing/2016/ink" xmlns:am3d="http://schemas.microsoft.com/office/drawing/2017/model3d" xmlns:o="urn:schemas-microsoft-com:office:office" xmlns:r="http://schemas.openxmlformats.org/officeDocument/2006/relationships" xmlns:m="http://schemas.openxmlformats.org/officeDocument/2006/math" xmlns:v="urn:schemas-microsoft-com:vml" xmlns:wp14="http://schemas.microsoft.com/office/word/2010/wordprocessingDrawing" xmlns:wp="http://schemas.openxmlformats.org/drawingml/2006/wordprocessingDrawing" xmlns:w10="urn:schemas-microsoft-com:office:word" xmlns:w="http://schemas.openxmlformats.org/wordprocessingml/2006/main" xmlns:w14="http://schemas.microsoft.com/office/word/2010/wordml" xmlns:w15="http://schemas.microsoft.com/office/word/2012/wordml" xmlns:w16cid="http://schemas.microsoft.com/office/word/2016/wordml/cid" xmlns:w16se="http://schemas.microsoft.com/office/word/2015/wordml/symex" xmlns:wpg="http://schemas.microsoft.com/office/word/2010/wordprocessingGroup" xmlns:wpi="http://schemas.microsoft.com/office/word/2010/wordprocessingInk" xmlns:wne="http://schemas.microsoft.com/office/word/2006/wordml" xmlns:wps="http://schemas.microsoft.com/office/word/2010/wordprocessingShape" mc:Ignorable="w14 w15 w16se w16cid wp14">
+<w:document xmlns:wpc="http://schemas.microsoft.com/office/word/2010/wordprocessingCanvas" xmlns:mo="http://schemas.microsoft.com/office/mac/office/2008/main" xmlns:mc="http://schemas.openxmlformats.org/markup-compatibility/2006" xmlns:mv="urn:schemas-microsoft-com:mac:vml" xmlns:o="urn:schemas-microsoft-com:office:office" xmlns:r="http://schemas.openxmlformats.org/officeDocument/2006/relationships" xmlns:m="http://schemas.openxmlformats.org/officeDocument/2006/math" xmlns:v="urn:schemas-microsoft-com:vml" xmlns:wp14="http://schemas.microsoft.com/office/word/2010/wordprocessingDrawing" xmlns:wp="http://schemas.openxmlformats.org/drawingml/2006/wordprocessingDrawing" xmlns:w10="urn:schemas-microsoft-com:office:word" xmlns:w="http://schemas.openxmlformats.org/wordprocessingml/2006/main" xmlns:w14="http://schemas.microsoft.com/office/word/2010/wordml" xmlns:w15="http://schemas.microsoft.com/office/word/2012/wordml" xmlns:wpg="http://schemas.microsoft.com/office/word/2010/wordprocessingGroup" xmlns:wpi="http://schemas.microsoft.com/office/word/2010/wordprocessingInk" xmlns:wne="http://schemas.microsoft.com/office/word/2006/wordml" xmlns:wps="http://schemas.microsoft.com/office/word/2010/wordprocessingShape" mc:Ignorable="w14 w15 wp14">
   <w:body>
     <w:p>
       <w:r>
@@ -216,42 +216,10 @@
         </w:drawing>
       </w:r>
       <w:r>
-        <w:t xml:space="preserve">This program relies on our slew rate program from lab 2 that we created. Using that as a base, all we added was a way to calculate how fast it was going (done by the </w:t>
-      </w:r>
-      <w:proofErr w:type="spellStart"/>
-      <w:r>
-        <w:t>convertRad</w:t>
-      </w:r>
-      <w:proofErr w:type="spellEnd"/>
-      <w:r>
-        <w:t xml:space="preserve"> function) and a function that acts as a controller for our slew rate (</w:t>
-      </w:r>
-      <w:proofErr w:type="spellStart"/>
-      <w:r>
-        <w:t>angularVelControl</w:t>
-      </w:r>
-      <w:proofErr w:type="spellEnd"/>
-      <w:r>
-        <w:t xml:space="preserve">). This simply checks if we are above, below, or at the desired speed and then calls </w:t>
-      </w:r>
-      <w:proofErr w:type="spellStart"/>
-      <w:r>
-        <w:t>motorspeed</w:t>
-      </w:r>
-      <w:proofErr w:type="spellEnd"/>
-      <w:r>
-        <w:t xml:space="preserve"> (our slew rate function) with the correct arguments for the situation.</w:t>
-      </w:r>
-      <w:r>
-        <w:t xml:space="preserve"> It supports the individual motor speeds through the two tasks </w:t>
-      </w:r>
-      <w:proofErr w:type="spellStart"/>
-      <w:r>
-        <w:t>motorControlTaskL</w:t>
-      </w:r>
-      <w:proofErr w:type="spellEnd"/>
-      <w:r>
-        <w:t>/R.</w:t>
+        <w:t>This program relies on our slew rate program from lab 2 that we created. Using that as a base, all we added was a way to calculate how fast it was going (done by the convertRad function) and a function that acts as a controller for our slew rate (angularVelControl). This simply checks if we are above, below, or at the desired speed and then calls motorspeed (our slew rate function) with the correct arguments for the situation.</w:t>
+      </w:r>
+      <w:r>
+        <w:t xml:space="preserve"> It supports the individual motor speeds through the two tasks motorControlTaskL/R.</w:t>
       </w:r>
     </w:p>
     <w:p>
@@ -418,50 +386,10 @@
         <w:t xml:space="preserve">This question most of the code is actually related to the screen display instead of the actual angle change. </w:t>
       </w:r>
       <w:r>
-        <w:t xml:space="preserve">Since </w:t>
-      </w:r>
-      <w:proofErr w:type="spellStart"/>
-      <w:r>
-        <w:t>setMotorSyncEncoder</w:t>
-      </w:r>
-      <w:proofErr w:type="spellEnd"/>
-      <w:r>
-        <w:t xml:space="preserve"> does all of the heave work for you (since you can just pass it the angle and it’ll turn the desired amount) the only movement task is go, which just calls </w:t>
-      </w:r>
-      <w:proofErr w:type="spellStart"/>
-      <w:r>
-        <w:t>anglechange</w:t>
-      </w:r>
-      <w:proofErr w:type="spellEnd"/>
-      <w:r>
-        <w:t xml:space="preserve">. </w:t>
-      </w:r>
-      <w:r>
-        <w:t xml:space="preserve">The </w:t>
-      </w:r>
-      <w:proofErr w:type="spellStart"/>
-      <w:r>
-        <w:t>updateAngle</w:t>
-      </w:r>
-      <w:proofErr w:type="spellEnd"/>
-      <w:r>
-        <w:t xml:space="preserve"> task just constantly gets the angle gone from the right motor encoder. </w:t>
-      </w:r>
-      <w:proofErr w:type="spellStart"/>
-      <w:r>
-        <w:t>getAngularVelRad</w:t>
-      </w:r>
-      <w:proofErr w:type="spellEnd"/>
-      <w:r>
-        <w:t xml:space="preserve"> is essentially </w:t>
-      </w:r>
-      <w:proofErr w:type="spellStart"/>
-      <w:r>
-        <w:t>convertRad</w:t>
-      </w:r>
-      <w:proofErr w:type="spellEnd"/>
-      <w:r>
-        <w:t xml:space="preserve"> from the previous program but we get the sign manually since we were told that there was an error with the recommended way. The display task just calculates the various screen elements and displays them. When we tested with the recommended angles we found that this was pretty accurate, it might be off by a degree or so because of the sudden stop but it was different every time, sometimes it would stop dead on, other times it would be just slightly off. For a fairly crude method it was more accurate than I would have guessed. </w:t>
+        <w:t xml:space="preserve">Since setMotorSyncEncoder does all of the heave work for you (since you can just pass it the angle and it’ll turn the desired amount) the only movement task is go, which just calls anglechange. </w:t>
+      </w:r>
+      <w:r>
+        <w:t xml:space="preserve">The updateAngle task just constantly gets the angle gone from the right motor encoder. getAngularVelRad is essentially convertRad from the previous program but we get the sign manually since we were told that there was an error with the recommended way. The display task just calculates the various screen elements and displays them. When we tested with the recommended angles we found that this was pretty accurate, it might be off by a degree or so because of the sudden stop but it was different every time, sometimes it would stop dead on, other times it would be just slightly off. For a fairly crude method it was more accurate than I would have guessed. </w:t>
       </w:r>
     </w:p>
     <w:p>
@@ -473,102 +401,247 @@
         </w:numPr>
         <w:spacing w:line="480" w:lineRule="auto"/>
       </w:pPr>
-      <w:proofErr w:type="spellStart"/>
       <w:r>
         <w:lastRenderedPageBreak/>
-        <w:t>Qsd</w:t>
-      </w:r>
-      <w:proofErr w:type="spellEnd"/>
-    </w:p>
-    <w:p>
-      <w:pPr>
-        <w:spacing w:line="480" w:lineRule="auto"/>
-      </w:pPr>
-    </w:p>
-    <w:p>
-      <w:pPr>
-        <w:spacing w:line="480" w:lineRule="auto"/>
-      </w:pPr>
-    </w:p>
-    <w:p>
-      <w:pPr>
-        <w:spacing w:line="480" w:lineRule="auto"/>
-      </w:pPr>
-    </w:p>
-    <w:p>
-      <w:pPr>
-        <w:spacing w:line="480" w:lineRule="auto"/>
-      </w:pPr>
-    </w:p>
-    <w:p>
-      <w:pPr>
-        <w:spacing w:line="480" w:lineRule="auto"/>
-      </w:pPr>
-    </w:p>
-    <w:p>
-      <w:pPr>
-        <w:spacing w:line="480" w:lineRule="auto"/>
-      </w:pPr>
-    </w:p>
-    <w:p>
-      <w:pPr>
-        <w:spacing w:line="480" w:lineRule="auto"/>
-      </w:pPr>
-    </w:p>
-    <w:p>
-      <w:pPr>
-        <w:spacing w:line="480" w:lineRule="auto"/>
-      </w:pPr>
-    </w:p>
-    <w:p>
-      <w:pPr>
-        <w:spacing w:line="480" w:lineRule="auto"/>
-      </w:pPr>
-    </w:p>
-    <w:p>
-      <w:pPr>
-        <w:spacing w:line="480" w:lineRule="auto"/>
-      </w:pPr>
-    </w:p>
-    <w:p>
-      <w:pPr>
-        <w:spacing w:line="480" w:lineRule="auto"/>
-      </w:pPr>
-    </w:p>
-    <w:p>
-      <w:pPr>
-        <w:spacing w:line="480" w:lineRule="auto"/>
-      </w:pPr>
-    </w:p>
-    <w:p>
-      <w:pPr>
-        <w:spacing w:line="480" w:lineRule="auto"/>
-      </w:pPr>
-    </w:p>
-    <w:p>
-      <w:pPr>
-        <w:spacing w:line="480" w:lineRule="auto"/>
-      </w:pPr>
-    </w:p>
-    <w:p>
-      <w:pPr>
-        <w:spacing w:line="480" w:lineRule="auto"/>
-      </w:pPr>
-    </w:p>
-    <w:p>
-      <w:pPr>
-        <w:spacing w:line="480" w:lineRule="auto"/>
-      </w:pPr>
-    </w:p>
-    <w:p>
-      <w:pPr>
-        <w:spacing w:line="480" w:lineRule="auto"/>
-      </w:pPr>
-    </w:p>
-    <w:p>
-      <w:pPr>
-        <w:spacing w:line="480" w:lineRule="auto"/>
-      </w:pPr>
+        <w:drawing>
+          <wp:anchor distT="0" distB="0" distL="114300" distR="114300" simplePos="0" relativeHeight="251672576" behindDoc="0" locked="0" layoutInCell="1" allowOverlap="1" wp14:anchorId="183CD32F" wp14:editId="6B60F53B">
+            <wp:simplePos x="0" y="0"/>
+            <wp:positionH relativeFrom="column">
+              <wp:posOffset>5648537</wp:posOffset>
+            </wp:positionH>
+            <wp:positionV relativeFrom="paragraph">
+              <wp:posOffset>7590155</wp:posOffset>
+            </wp:positionV>
+            <wp:extent cx="1180465" cy="636270"/>
+            <wp:effectExtent l="0" t="0" r="0" b="0"/>
+            <wp:wrapSquare wrapText="bothSides"/>
+            <wp:docPr id="15" name="Picture 15"/>
+            <wp:cNvGraphicFramePr>
+              <a:graphicFrameLocks xmlns:a="http://schemas.openxmlformats.org/drawingml/2006/main" noChangeAspect="1"/>
+            </wp:cNvGraphicFramePr>
+            <a:graphic xmlns:a="http://schemas.openxmlformats.org/drawingml/2006/main">
+              <a:graphicData uri="http://schemas.openxmlformats.org/drawingml/2006/picture">
+                <pic:pic xmlns:pic="http://schemas.openxmlformats.org/drawingml/2006/picture">
+                  <pic:nvPicPr>
+                    <pic:cNvPr id="1" name=""/>
+                    <pic:cNvPicPr/>
+                  </pic:nvPicPr>
+                  <pic:blipFill>
+                    <a:blip r:embed="rId10">
+                      <a:extLst>
+                        <a:ext uri="{28A0092B-C50C-407E-A947-70E740481C1C}">
+                          <a14:useLocalDpi xmlns:a14="http://schemas.microsoft.com/office/drawing/2010/main" val="0"/>
+                        </a:ext>
+                      </a:extLst>
+                    </a:blip>
+                    <a:stretch>
+                      <a:fillRect/>
+                    </a:stretch>
+                  </pic:blipFill>
+                  <pic:spPr>
+                    <a:xfrm>
+                      <a:off x="0" y="0"/>
+                      <a:ext cx="1180465" cy="636270"/>
+                    </a:xfrm>
+                    <a:prstGeom prst="rect">
+                      <a:avLst/>
+                    </a:prstGeom>
+                  </pic:spPr>
+                </pic:pic>
+              </a:graphicData>
+            </a:graphic>
+            <wp14:sizeRelH relativeFrom="page">
+              <wp14:pctWidth>0</wp14:pctWidth>
+            </wp14:sizeRelH>
+            <wp14:sizeRelV relativeFrom="page">
+              <wp14:pctHeight>0</wp14:pctHeight>
+            </wp14:sizeRelV>
+          </wp:anchor>
+        </w:drawing>
+      </w:r>
+      <w:r>
+        <w:drawing>
+          <wp:anchor distT="0" distB="0" distL="114300" distR="114300" simplePos="0" relativeHeight="251671552" behindDoc="0" locked="0" layoutInCell="1" allowOverlap="1" wp14:anchorId="6255DCE9" wp14:editId="22EB700C">
+            <wp:simplePos x="0" y="0"/>
+            <wp:positionH relativeFrom="column">
+              <wp:posOffset>4396105</wp:posOffset>
+            </wp:positionH>
+            <wp:positionV relativeFrom="paragraph">
+              <wp:posOffset>3544570</wp:posOffset>
+            </wp:positionV>
+            <wp:extent cx="2174875" cy="4451350"/>
+            <wp:effectExtent l="0" t="0" r="9525" b="0"/>
+            <wp:wrapSquare wrapText="bothSides"/>
+            <wp:docPr id="14" name="Picture 14"/>
+            <wp:cNvGraphicFramePr>
+              <a:graphicFrameLocks xmlns:a="http://schemas.openxmlformats.org/drawingml/2006/main" noChangeAspect="1"/>
+            </wp:cNvGraphicFramePr>
+            <a:graphic xmlns:a="http://schemas.openxmlformats.org/drawingml/2006/main">
+              <a:graphicData uri="http://schemas.openxmlformats.org/drawingml/2006/picture">
+                <pic:pic xmlns:pic="http://schemas.openxmlformats.org/drawingml/2006/picture">
+                  <pic:nvPicPr>
+                    <pic:cNvPr id="1" name=""/>
+                    <pic:cNvPicPr/>
+                  </pic:nvPicPr>
+                  <pic:blipFill>
+                    <a:blip r:embed="rId11">
+                      <a:extLst>
+                        <a:ext uri="{28A0092B-C50C-407E-A947-70E740481C1C}">
+                          <a14:useLocalDpi xmlns:a14="http://schemas.microsoft.com/office/drawing/2010/main" val="0"/>
+                        </a:ext>
+                      </a:extLst>
+                    </a:blip>
+                    <a:stretch>
+                      <a:fillRect/>
+                    </a:stretch>
+                  </pic:blipFill>
+                  <pic:spPr>
+                    <a:xfrm>
+                      <a:off x="0" y="0"/>
+                      <a:ext cx="2174875" cy="4451350"/>
+                    </a:xfrm>
+                    <a:prstGeom prst="rect">
+                      <a:avLst/>
+                    </a:prstGeom>
+                  </pic:spPr>
+                </pic:pic>
+              </a:graphicData>
+            </a:graphic>
+            <wp14:sizeRelH relativeFrom="page">
+              <wp14:pctWidth>0</wp14:pctWidth>
+            </wp14:sizeRelH>
+            <wp14:sizeRelV relativeFrom="page">
+              <wp14:pctHeight>0</wp14:pctHeight>
+            </wp14:sizeRelV>
+          </wp:anchor>
+        </w:drawing>
+      </w:r>
+      <w:r>
+        <w:drawing>
+          <wp:anchor distT="0" distB="0" distL="114300" distR="114300" simplePos="0" relativeHeight="251670528" behindDoc="0" locked="0" layoutInCell="1" allowOverlap="1" wp14:anchorId="2F908AE3" wp14:editId="2D1B4D4D">
+            <wp:simplePos x="0" y="0"/>
+            <wp:positionH relativeFrom="column">
+              <wp:posOffset>1991995</wp:posOffset>
+            </wp:positionH>
+            <wp:positionV relativeFrom="paragraph">
+              <wp:posOffset>4111625</wp:posOffset>
+            </wp:positionV>
+            <wp:extent cx="2104390" cy="4113530"/>
+            <wp:effectExtent l="0" t="0" r="3810" b="1270"/>
+            <wp:wrapSquare wrapText="bothSides"/>
+            <wp:docPr id="13" name="Picture 13"/>
+            <wp:cNvGraphicFramePr>
+              <a:graphicFrameLocks xmlns:a="http://schemas.openxmlformats.org/drawingml/2006/main" noChangeAspect="1"/>
+            </wp:cNvGraphicFramePr>
+            <a:graphic xmlns:a="http://schemas.openxmlformats.org/drawingml/2006/main">
+              <a:graphicData uri="http://schemas.openxmlformats.org/drawingml/2006/picture">
+                <pic:pic xmlns:pic="http://schemas.openxmlformats.org/drawingml/2006/picture">
+                  <pic:nvPicPr>
+                    <pic:cNvPr id="1" name=""/>
+                    <pic:cNvPicPr/>
+                  </pic:nvPicPr>
+                  <pic:blipFill>
+                    <a:blip r:embed="rId12">
+                      <a:extLst>
+                        <a:ext uri="{28A0092B-C50C-407E-A947-70E740481C1C}">
+                          <a14:useLocalDpi xmlns:a14="http://schemas.microsoft.com/office/drawing/2010/main" val="0"/>
+                        </a:ext>
+                      </a:extLst>
+                    </a:blip>
+                    <a:stretch>
+                      <a:fillRect/>
+                    </a:stretch>
+                  </pic:blipFill>
+                  <pic:spPr>
+                    <a:xfrm>
+                      <a:off x="0" y="0"/>
+                      <a:ext cx="2104390" cy="4113530"/>
+                    </a:xfrm>
+                    <a:prstGeom prst="rect">
+                      <a:avLst/>
+                    </a:prstGeom>
+                  </pic:spPr>
+                </pic:pic>
+              </a:graphicData>
+            </a:graphic>
+            <wp14:sizeRelH relativeFrom="page">
+              <wp14:pctWidth>0</wp14:pctWidth>
+            </wp14:sizeRelH>
+            <wp14:sizeRelV relativeFrom="page">
+              <wp14:pctHeight>0</wp14:pctHeight>
+            </wp14:sizeRelV>
+          </wp:anchor>
+        </w:drawing>
+      </w:r>
+      <w:r>
+        <w:drawing>
+          <wp:anchor distT="0" distB="0" distL="114300" distR="114300" simplePos="0" relativeHeight="251669504" behindDoc="0" locked="0" layoutInCell="1" allowOverlap="1" wp14:anchorId="2A024EAF" wp14:editId="03D24226">
+            <wp:simplePos x="0" y="0"/>
+            <wp:positionH relativeFrom="column">
+              <wp:posOffset>-62653</wp:posOffset>
+            </wp:positionH>
+            <wp:positionV relativeFrom="paragraph">
+              <wp:posOffset>3999865</wp:posOffset>
+            </wp:positionV>
+            <wp:extent cx="2268220" cy="4226560"/>
+            <wp:effectExtent l="0" t="0" r="0" b="0"/>
+            <wp:wrapSquare wrapText="bothSides"/>
+            <wp:docPr id="12" name="Picture 12"/>
+            <wp:cNvGraphicFramePr>
+              <a:graphicFrameLocks xmlns:a="http://schemas.openxmlformats.org/drawingml/2006/main" noChangeAspect="1"/>
+            </wp:cNvGraphicFramePr>
+            <a:graphic xmlns:a="http://schemas.openxmlformats.org/drawingml/2006/main">
+              <a:graphicData uri="http://schemas.openxmlformats.org/drawingml/2006/picture">
+                <pic:pic xmlns:pic="http://schemas.openxmlformats.org/drawingml/2006/picture">
+                  <pic:nvPicPr>
+                    <pic:cNvPr id="1" name=""/>
+                    <pic:cNvPicPr/>
+                  </pic:nvPicPr>
+                  <pic:blipFill>
+                    <a:blip r:embed="rId13">
+                      <a:extLst>
+                        <a:ext uri="{28A0092B-C50C-407E-A947-70E740481C1C}">
+                          <a14:useLocalDpi xmlns:a14="http://schemas.microsoft.com/office/drawing/2010/main" val="0"/>
+                        </a:ext>
+                      </a:extLst>
+                    </a:blip>
+                    <a:stretch>
+                      <a:fillRect/>
+                    </a:stretch>
+                  </pic:blipFill>
+                  <pic:spPr>
+                    <a:xfrm>
+                      <a:off x="0" y="0"/>
+                      <a:ext cx="2268220" cy="4226560"/>
+                    </a:xfrm>
+                    <a:prstGeom prst="rect">
+                      <a:avLst/>
+                    </a:prstGeom>
+                  </pic:spPr>
+                </pic:pic>
+              </a:graphicData>
+            </a:graphic>
+            <wp14:sizeRelH relativeFrom="page">
+              <wp14:pctWidth>0</wp14:pctWidth>
+            </wp14:sizeRelH>
+            <wp14:sizeRelV relativeFrom="page">
+              <wp14:pctHeight>0</wp14:pctHeight>
+            </wp14:sizeRelV>
+          </wp:anchor>
+        </w:drawing>
+      </w:r>
+      <w:r>
+        <w:t xml:space="preserve">The goal of this program is to essentially turn with a slew rate. It accelerates until it is at full power just like the normal slew rate. But it begins decelerating once k*error is less than the desiredPower. Once the error is within the tolerance, the entire program shuts down. We have a display task that keeps track of the various elements required on it, and we also have a separate task that keeps track of the angle and the error so that other tasks don’t need to. </w:t>
+      </w:r>
+      <w:r>
+        <w:t xml:space="preserve">As for K, we found that k’s between 0 and 1 were the best, and that .5 was about right for us. At .5 it decelerates at a fairly moderate rate, whereas higher k’s would decelerate much too fast, and lower k’s would be much too slow. </w:t>
+      </w:r>
+      <w:r>
+        <w:t>We also added a minimum</w:t>
+      </w:r>
+      <w:r>
+        <w:t xml:space="preserve"> power for deceleration. This was added because it would often get down to 1 power and still need to turn and it would just take forever, so 7 is still slow enough but it doesn’t take forever to reach the target. </w:t>
+      </w:r>
     </w:p>
     <w:p>
       <w:pPr>
@@ -595,7 +668,6 @@
         <w:spacing w:line="480" w:lineRule="auto"/>
       </w:pPr>
       <w:r>
-        <w:lastRenderedPageBreak/>
         <w:t>This progra</w:t>
       </w:r>
       <w:r>
@@ -620,18 +692,11 @@
         <w:t>The way we chose to do this was by taking some sample data by testing how long (distance) it took the robot to slow down at a certain speed. We used the speeds 100, 75, 50, and 25. We then looked at the best distance it took to slow the robot down using a slew of 3. Once we got all our distances recorded, we analyzed the data to develop a formula</w:t>
       </w:r>
       <w:r>
-        <w:t>: .136*speed+2.4*speed*(3/</w:t>
-      </w:r>
-      <w:proofErr w:type="spellStart"/>
-      <w:r>
-        <w:t>slewrate</w:t>
-      </w:r>
-      <w:proofErr w:type="spellEnd"/>
-      <w:r>
-        <w:t>). This tells the robot if you are going “X” speed, at this distance you need to slow down by the slew. This keeps going until the robot comes to a stop.</w:t>
-      </w:r>
-      <w:bookmarkStart w:id="0" w:name="_GoBack"/>
-      <w:bookmarkEnd w:id="0"/>
+        <w:t>: .136*speed+2.4*speed*(3/slewrate). This tells the robot if you are going “X” speed, at this distance you need to slow down by the slew. This keeps going until the robot comes to a stop.</w:t>
+      </w:r>
+      <w:r>
+        <w:t xml:space="preserve"> Most of the pictures are on the next page</w:t>
+      </w:r>
     </w:p>
     <w:p>
       <w:pPr>
@@ -656,6 +721,7 @@
         <w:rPr>
           <w:noProof/>
         </w:rPr>
+        <w:lastRenderedPageBreak/>
         <w:drawing>
           <wp:anchor distT="0" distB="0" distL="114300" distR="114300" simplePos="0" relativeHeight="251665408" behindDoc="0" locked="0" layoutInCell="1" allowOverlap="1" wp14:anchorId="0FEFE011" wp14:editId="05C27A0C">
             <wp:simplePos x="0" y="0"/>
@@ -680,7 +746,7 @@
                     <pic:cNvPicPr/>
                   </pic:nvPicPr>
                   <pic:blipFill>
-                    <a:blip r:embed="rId10">
+                    <a:blip r:embed="rId14">
                       <a:extLst>
                         <a:ext uri="{28A0092B-C50C-407E-A947-70E740481C1C}">
                           <a14:useLocalDpi xmlns:a14="http://schemas.microsoft.com/office/drawing/2010/main" val="0"/>
@@ -721,7 +787,6 @@
         <w:rPr>
           <w:noProof/>
         </w:rPr>
-        <w:lastRenderedPageBreak/>
         <w:drawing>
           <wp:anchor distT="0" distB="0" distL="114300" distR="114300" simplePos="0" relativeHeight="251667456" behindDoc="0" locked="0" layoutInCell="1" allowOverlap="1" wp14:anchorId="1F78C27C" wp14:editId="4A0CCF7C">
             <wp:simplePos x="0" y="0"/>
@@ -746,7 +811,7 @@
                     <pic:cNvPicPr/>
                   </pic:nvPicPr>
                   <pic:blipFill>
-                    <a:blip r:embed="rId11">
+                    <a:blip r:embed="rId15">
                       <a:extLst>
                         <a:ext uri="{28A0092B-C50C-407E-A947-70E740481C1C}">
                           <a14:useLocalDpi xmlns:a14="http://schemas.microsoft.com/office/drawing/2010/main" val="0"/>
@@ -821,7 +886,7 @@
                     <pic:cNvPicPr/>
                   </pic:nvPicPr>
                   <pic:blipFill>
-                    <a:blip r:embed="rId12">
+                    <a:blip r:embed="rId16">
                       <a:extLst>
                         <a:ext uri="{28A0092B-C50C-407E-A947-70E740481C1C}">
                           <a14:useLocalDpi xmlns:a14="http://schemas.microsoft.com/office/drawing/2010/main" val="0"/>
@@ -896,7 +961,7 @@
                     <pic:cNvPicPr/>
                   </pic:nvPicPr>
                   <pic:blipFill>
-                    <a:blip r:embed="rId13">
+                    <a:blip r:embed="rId17">
                       <a:extLst>
                         <a:ext uri="{28A0092B-C50C-407E-A947-70E740481C1C}">
                           <a14:useLocalDpi xmlns:a14="http://schemas.microsoft.com/office/drawing/2010/main" val="0"/>
@@ -976,16 +1041,6 @@
     </w:p>
     <w:p>
       <w:pPr>
-        <w:spacing w:line="480" w:lineRule="auto"/>
-      </w:pPr>
-    </w:p>
-    <w:p>
-      <w:pPr>
-        <w:spacing w:line="480" w:lineRule="auto"/>
-      </w:pPr>
-    </w:p>
-    <w:p>
-      <w:pPr>
         <w:pStyle w:val="ListParagraph"/>
         <w:numPr>
           <w:ilvl w:val="0"/>
@@ -994,75 +1049,44 @@
         <w:spacing w:line="480" w:lineRule="auto"/>
       </w:pPr>
       <w:r>
-        <w:t>This program is very simple and really reli</w:t>
-      </w:r>
-      <w:r>
-        <w:t>es around two main functions, forward</w:t>
-      </w:r>
-      <w:r>
-        <w:t xml:space="preserve"> and turn. Forward</w:t>
-      </w:r>
-      <w:r>
-        <w:t xml:space="preserve"> is an earlier iteration of </w:t>
-      </w:r>
-      <w:r>
-        <w:t xml:space="preserve">question 4 before we added slew rate. </w:t>
-      </w:r>
-      <w:r>
-        <w:t xml:space="preserve">For this function all we do is convert the distance we need to go to degrees and then pass that to </w:t>
-      </w:r>
-      <w:proofErr w:type="spellStart"/>
-      <w:r>
-        <w:t>setMotorSyncEncoder</w:t>
-      </w:r>
-      <w:proofErr w:type="spellEnd"/>
-      <w:r>
-        <w:t xml:space="preserve"> with the correct turn ration. </w:t>
-      </w:r>
-      <w:r>
-        <w:t xml:space="preserve">We calculated the circumference of the wheel in millimeters, divide that by 360 to get how many millimeters it goes per degree. Then we divide the desired distance by the millimeters per degree and give that to </w:t>
-      </w:r>
-      <w:proofErr w:type="spellStart"/>
-      <w:r>
-        <w:t>setMotorSyncEncoder</w:t>
-      </w:r>
-      <w:proofErr w:type="spellEnd"/>
-      <w:r>
-        <w:t xml:space="preserve">. </w:t>
-      </w:r>
-      <w:r>
-        <w:t xml:space="preserve">For turn, we give </w:t>
-      </w:r>
-      <w:proofErr w:type="spellStart"/>
-      <w:r>
-        <w:t>setMotorSyncEncoder</w:t>
-      </w:r>
-      <w:proofErr w:type="spellEnd"/>
-      <w:r>
-        <w:t xml:space="preserve"> the angle directly. Then all we do is calculate the desired LCD values and display them. </w:t>
-      </w:r>
-    </w:p>
-    <w:p>
-      <w:pPr>
-        <w:spacing w:line="480" w:lineRule="auto"/>
-      </w:pPr>
-      <w:r>
-        <w:rPr>
-          <w:noProof/>
-        </w:rPr>
+        <w:t xml:space="preserve">Truthfully the program we made for this question is an exact splice of question 3 with question 4 with only a few very minor changes. The programs work the exact same way as in questions 3 and 4 respectively, except that instead of passing numbers in directly to the programs, we pass in a variable which we change that is either the angle or the distance in millimeters. This allows us to reuse the program multiple times in this file. We also had to add reset functions for each program (to reset the variables that are used as bounds/conditionals). The program is much too long to include it’s entirety in screenshots and it is nearly verbatim of questions 3 and 4 so if you need to refer to the pictures for each of those questions for parts omitted. I’ve added screenshots of the important parts that have been modified. </w:t>
+      </w:r>
+      <w:r>
+        <w:t>PICTURES NEXT PAGE</w:t>
+      </w:r>
+      <w:bookmarkStart w:id="0" w:name="_GoBack"/>
+      <w:bookmarkEnd w:id="0"/>
+    </w:p>
+    <w:p>
+      <w:pPr>
+        <w:spacing w:line="480" w:lineRule="auto"/>
+      </w:pPr>
+      <w:r>
+        <w:t xml:space="preserve"> </w:t>
+      </w:r>
+      <w:r>
+        <w:t xml:space="preserve"> </w:t>
+      </w:r>
+    </w:p>
+    <w:p>
+      <w:pPr>
+        <w:spacing w:line="480" w:lineRule="auto"/>
+      </w:pPr>
+      <w:r>
+        <w:lastRenderedPageBreak/>
         <w:drawing>
-          <wp:anchor distT="0" distB="0" distL="114300" distR="114300" simplePos="0" relativeHeight="251664384" behindDoc="0" locked="0" layoutInCell="1" allowOverlap="1" wp14:anchorId="1FB80999" wp14:editId="3C7DB474">
+          <wp:anchor distT="0" distB="0" distL="114300" distR="114300" simplePos="0" relativeHeight="251675648" behindDoc="0" locked="0" layoutInCell="1" allowOverlap="1" wp14:anchorId="47DD25DF" wp14:editId="7943E194">
             <wp:simplePos x="0" y="0"/>
             <wp:positionH relativeFrom="column">
-              <wp:posOffset>2911475</wp:posOffset>
+              <wp:posOffset>4115012</wp:posOffset>
             </wp:positionH>
             <wp:positionV relativeFrom="paragraph">
-              <wp:posOffset>224790</wp:posOffset>
+              <wp:posOffset>0</wp:posOffset>
             </wp:positionV>
-            <wp:extent cx="3541395" cy="3710940"/>
-            <wp:effectExtent l="0" t="0" r="0" b="0"/>
+            <wp:extent cx="2730500" cy="2451100"/>
+            <wp:effectExtent l="0" t="0" r="12700" b="12700"/>
             <wp:wrapSquare wrapText="bothSides"/>
-            <wp:docPr id="7" name="Picture 7"/>
+            <wp:docPr id="18" name="Picture 18"/>
             <wp:cNvGraphicFramePr>
               <a:graphicFrameLocks xmlns:a="http://schemas.openxmlformats.org/drawingml/2006/main" noChangeAspect="1"/>
             </wp:cNvGraphicFramePr>
@@ -1074,7 +1098,7 @@
                     <pic:cNvPicPr/>
                   </pic:nvPicPr>
                   <pic:blipFill>
-                    <a:blip r:embed="rId14">
+                    <a:blip r:embed="rId18">
                       <a:extLst>
                         <a:ext uri="{28A0092B-C50C-407E-A947-70E740481C1C}">
                           <a14:useLocalDpi xmlns:a14="http://schemas.microsoft.com/office/drawing/2010/main" val="0"/>
@@ -1088,7 +1112,7 @@
                   <pic:spPr>
                     <a:xfrm>
                       <a:off x="0" y="0"/>
-                      <a:ext cx="3541395" cy="3710940"/>
+                      <a:ext cx="2730500" cy="2451100"/>
                     </a:xfrm>
                     <a:prstGeom prst="rect">
                       <a:avLst/>
@@ -1107,22 +1131,19 @@
         </w:drawing>
       </w:r>
       <w:r>
-        <w:rPr>
-          <w:noProof/>
-        </w:rPr>
         <w:drawing>
-          <wp:anchor distT="0" distB="0" distL="114300" distR="114300" simplePos="0" relativeHeight="251663360" behindDoc="0" locked="0" layoutInCell="1" allowOverlap="1" wp14:anchorId="27E3445E" wp14:editId="229E4EA7">
+          <wp:anchor distT="0" distB="0" distL="114300" distR="114300" simplePos="0" relativeHeight="251676672" behindDoc="0" locked="0" layoutInCell="1" allowOverlap="1" wp14:anchorId="5DD61E74" wp14:editId="5E87747B">
             <wp:simplePos x="0" y="0"/>
             <wp:positionH relativeFrom="column">
-              <wp:posOffset>-293370</wp:posOffset>
+              <wp:posOffset>2564977</wp:posOffset>
             </wp:positionH>
             <wp:positionV relativeFrom="paragraph">
-              <wp:posOffset>0</wp:posOffset>
+              <wp:posOffset>2171065</wp:posOffset>
             </wp:positionV>
-            <wp:extent cx="3046095" cy="3317875"/>
-            <wp:effectExtent l="0" t="0" r="1905" b="9525"/>
+            <wp:extent cx="1975485" cy="6055360"/>
+            <wp:effectExtent l="0" t="0" r="5715" b="0"/>
             <wp:wrapSquare wrapText="bothSides"/>
-            <wp:docPr id="6" name="Picture 6"/>
+            <wp:docPr id="19" name="Picture 19"/>
             <wp:cNvGraphicFramePr>
               <a:graphicFrameLocks xmlns:a="http://schemas.openxmlformats.org/drawingml/2006/main" noChangeAspect="1"/>
             </wp:cNvGraphicFramePr>
@@ -1134,7 +1155,7 @@
                     <pic:cNvPicPr/>
                   </pic:nvPicPr>
                   <pic:blipFill>
-                    <a:blip r:embed="rId15">
+                    <a:blip r:embed="rId19">
                       <a:extLst>
                         <a:ext uri="{28A0092B-C50C-407E-A947-70E740481C1C}">
                           <a14:useLocalDpi xmlns:a14="http://schemas.microsoft.com/office/drawing/2010/main" val="0"/>
@@ -1148,7 +1169,7 @@
                   <pic:spPr>
                     <a:xfrm>
                       <a:off x="0" y="0"/>
-                      <a:ext cx="3046095" cy="3317875"/>
+                      <a:ext cx="1975485" cy="6055360"/>
                     </a:xfrm>
                     <a:prstGeom prst="rect">
                       <a:avLst/>
@@ -1166,6 +1187,120 @@
           </wp:anchor>
         </w:drawing>
       </w:r>
+      <w:r>
+        <w:drawing>
+          <wp:anchor distT="0" distB="0" distL="114300" distR="114300" simplePos="0" relativeHeight="251673600" behindDoc="0" locked="0" layoutInCell="1" allowOverlap="1" wp14:anchorId="0FD592EF" wp14:editId="334247EC">
+            <wp:simplePos x="0" y="0"/>
+            <wp:positionH relativeFrom="column">
+              <wp:posOffset>-180340</wp:posOffset>
+            </wp:positionH>
+            <wp:positionV relativeFrom="paragraph">
+              <wp:posOffset>212</wp:posOffset>
+            </wp:positionV>
+            <wp:extent cx="1587500" cy="1244600"/>
+            <wp:effectExtent l="0" t="0" r="12700" b="0"/>
+            <wp:wrapSquare wrapText="bothSides"/>
+            <wp:docPr id="16" name="Picture 16"/>
+            <wp:cNvGraphicFramePr>
+              <a:graphicFrameLocks xmlns:a="http://schemas.openxmlformats.org/drawingml/2006/main" noChangeAspect="1"/>
+            </wp:cNvGraphicFramePr>
+            <a:graphic xmlns:a="http://schemas.openxmlformats.org/drawingml/2006/main">
+              <a:graphicData uri="http://schemas.openxmlformats.org/drawingml/2006/picture">
+                <pic:pic xmlns:pic="http://schemas.openxmlformats.org/drawingml/2006/picture">
+                  <pic:nvPicPr>
+                    <pic:cNvPr id="1" name=""/>
+                    <pic:cNvPicPr/>
+                  </pic:nvPicPr>
+                  <pic:blipFill>
+                    <a:blip r:embed="rId20">
+                      <a:extLst>
+                        <a:ext uri="{28A0092B-C50C-407E-A947-70E740481C1C}">
+                          <a14:useLocalDpi xmlns:a14="http://schemas.microsoft.com/office/drawing/2010/main" val="0"/>
+                        </a:ext>
+                      </a:extLst>
+                    </a:blip>
+                    <a:stretch>
+                      <a:fillRect/>
+                    </a:stretch>
+                  </pic:blipFill>
+                  <pic:spPr>
+                    <a:xfrm>
+                      <a:off x="0" y="0"/>
+                      <a:ext cx="1587500" cy="1244600"/>
+                    </a:xfrm>
+                    <a:prstGeom prst="rect">
+                      <a:avLst/>
+                    </a:prstGeom>
+                  </pic:spPr>
+                </pic:pic>
+              </a:graphicData>
+            </a:graphic>
+            <wp14:sizeRelH relativeFrom="page">
+              <wp14:pctWidth>0</wp14:pctWidth>
+            </wp14:sizeRelH>
+            <wp14:sizeRelV relativeFrom="page">
+              <wp14:pctHeight>0</wp14:pctHeight>
+            </wp14:sizeRelV>
+          </wp:anchor>
+        </w:drawing>
+      </w:r>
+      <w:r>
+        <w:drawing>
+          <wp:anchor distT="0" distB="0" distL="114300" distR="114300" simplePos="0" relativeHeight="251674624" behindDoc="0" locked="0" layoutInCell="1" allowOverlap="1" wp14:anchorId="593A56A9" wp14:editId="61A5031C">
+            <wp:simplePos x="0" y="0"/>
+            <wp:positionH relativeFrom="column">
+              <wp:posOffset>-177165</wp:posOffset>
+            </wp:positionH>
+            <wp:positionV relativeFrom="paragraph">
+              <wp:posOffset>1145540</wp:posOffset>
+            </wp:positionV>
+            <wp:extent cx="2501900" cy="2616200"/>
+            <wp:effectExtent l="0" t="0" r="12700" b="0"/>
+            <wp:wrapSquare wrapText="bothSides"/>
+            <wp:docPr id="17" name="Picture 17"/>
+            <wp:cNvGraphicFramePr>
+              <a:graphicFrameLocks xmlns:a="http://schemas.openxmlformats.org/drawingml/2006/main" noChangeAspect="1"/>
+            </wp:cNvGraphicFramePr>
+            <a:graphic xmlns:a="http://schemas.openxmlformats.org/drawingml/2006/main">
+              <a:graphicData uri="http://schemas.openxmlformats.org/drawingml/2006/picture">
+                <pic:pic xmlns:pic="http://schemas.openxmlformats.org/drawingml/2006/picture">
+                  <pic:nvPicPr>
+                    <pic:cNvPr id="1" name=""/>
+                    <pic:cNvPicPr/>
+                  </pic:nvPicPr>
+                  <pic:blipFill>
+                    <a:blip r:embed="rId21">
+                      <a:extLst>
+                        <a:ext uri="{28A0092B-C50C-407E-A947-70E740481C1C}">
+                          <a14:useLocalDpi xmlns:a14="http://schemas.microsoft.com/office/drawing/2010/main" val="0"/>
+                        </a:ext>
+                      </a:extLst>
+                    </a:blip>
+                    <a:stretch>
+                      <a:fillRect/>
+                    </a:stretch>
+                  </pic:blipFill>
+                  <pic:spPr>
+                    <a:xfrm>
+                      <a:off x="0" y="0"/>
+                      <a:ext cx="2501900" cy="2616200"/>
+                    </a:xfrm>
+                    <a:prstGeom prst="rect">
+                      <a:avLst/>
+                    </a:prstGeom>
+                  </pic:spPr>
+                </pic:pic>
+              </a:graphicData>
+            </a:graphic>
+            <wp14:sizeRelH relativeFrom="page">
+              <wp14:pctWidth>0</wp14:pctWidth>
+            </wp14:sizeRelH>
+            <wp14:sizeRelV relativeFrom="page">
+              <wp14:pctHeight>0</wp14:pctHeight>
+            </wp14:sizeRelV>
+          </wp:anchor>
+        </w:drawing>
+      </w:r>
     </w:p>
     <w:sectPr>
       <w:pgSz w:w="12240" w:h="15840"/>
@@ -1178,8 +1313,8 @@
 </file>
 
 <file path=word/numbering.xml><?xml version="1.0" encoding="utf-8"?>
-<w:numbering xmlns:wpc="http://schemas.microsoft.com/office/word/2010/wordprocessingCanvas" xmlns:cx="http://schemas.microsoft.com/office/drawing/2014/chartex" xmlns:cx1="http://schemas.microsoft.com/office/drawing/2015/9/8/chartex" xmlns:cx2="http://schemas.microsoft.com/office/drawing/2015/10/21/chartex" xmlns:cx3="http://schemas.microsoft.com/office/drawing/2016/5/9/chartex" xmlns:cx4="http://schemas.microsoft.com/office/drawing/2016/5/10/chartex" xmlns:cx5="http://schemas.microsoft.com/office/drawing/2016/5/11/chartex" xmlns:cx6="http://schemas.microsoft.com/office/drawing/2016/5/12/chartex" xmlns:cx7="http://schemas.microsoft.com/office/drawing/2016/5/13/chartex" xmlns:cx8="http://schemas.microsoft.com/office/drawing/2016/5/14/chartex" xmlns:mc="http://schemas.openxmlformats.org/markup-compatibility/2006" xmlns:aink="http://schemas.microsoft.com/office/drawing/2016/ink" xmlns:am3d="http://schemas.microsoft.com/office/drawing/2017/model3d" xmlns:o="urn:schemas-microsoft-com:office:office" xmlns:r="http://schemas.openxmlformats.org/officeDocument/2006/relationships" xmlns:m="http://schemas.openxmlformats.org/officeDocument/2006/math" xmlns:v="urn:schemas-microsoft-com:vml" xmlns:wp14="http://schemas.microsoft.com/office/word/2010/wordprocessingDrawing" xmlns:wp="http://schemas.openxmlformats.org/drawingml/2006/wordprocessingDrawing" xmlns:w10="urn:schemas-microsoft-com:office:word" xmlns:w="http://schemas.openxmlformats.org/wordprocessingml/2006/main" xmlns:w14="http://schemas.microsoft.com/office/word/2010/wordml" xmlns:w15="http://schemas.microsoft.com/office/word/2012/wordml" xmlns:w16cid="http://schemas.microsoft.com/office/word/2016/wordml/cid" xmlns:w16se="http://schemas.microsoft.com/office/word/2015/wordml/symex" xmlns:wpg="http://schemas.microsoft.com/office/word/2010/wordprocessingGroup" xmlns:wpi="http://schemas.microsoft.com/office/word/2010/wordprocessingInk" xmlns:wne="http://schemas.microsoft.com/office/word/2006/wordml" xmlns:wps="http://schemas.microsoft.com/office/word/2010/wordprocessingShape" mc:Ignorable="w14 w15 w16se w16cid wp14">
-  <w:abstractNum w:abstractNumId="0" w15:restartNumberingAfterBreak="0">
+<w:numbering xmlns:wpc="http://schemas.microsoft.com/office/word/2010/wordprocessingCanvas" xmlns:mo="http://schemas.microsoft.com/office/mac/office/2008/main" xmlns:mc="http://schemas.openxmlformats.org/markup-compatibility/2006" xmlns:mv="urn:schemas-microsoft-com:mac:vml" xmlns:o="urn:schemas-microsoft-com:office:office" xmlns:r="http://schemas.openxmlformats.org/officeDocument/2006/relationships" xmlns:m="http://schemas.openxmlformats.org/officeDocument/2006/math" xmlns:v="urn:schemas-microsoft-com:vml" xmlns:wp14="http://schemas.microsoft.com/office/word/2010/wordprocessingDrawing" xmlns:wp="http://schemas.openxmlformats.org/drawingml/2006/wordprocessingDrawing" xmlns:w10="urn:schemas-microsoft-com:office:word" xmlns:w="http://schemas.openxmlformats.org/wordprocessingml/2006/main" xmlns:w14="http://schemas.microsoft.com/office/word/2010/wordml" xmlns:w15="http://schemas.microsoft.com/office/word/2012/wordml" xmlns:wpg="http://schemas.microsoft.com/office/word/2010/wordprocessingGroup" xmlns:wpi="http://schemas.microsoft.com/office/word/2010/wordprocessingInk" xmlns:wne="http://schemas.microsoft.com/office/word/2006/wordml" xmlns:wps="http://schemas.microsoft.com/office/word/2010/wordprocessingShape" mc:Ignorable="w14 w15 wp14">
+  <w:abstractNum w:abstractNumId="0">
     <w:nsid w:val="49A875E0"/>
     <w:multiLevelType w:val="hybridMultilevel"/>
     <w:tmpl w:val="38EC3AF2"/>
@@ -1275,7 +1410,7 @@
 </file>
 
 <file path=word/styles.xml><?xml version="1.0" encoding="utf-8"?>
-<w:styles xmlns:mc="http://schemas.openxmlformats.org/markup-compatibility/2006" xmlns:r="http://schemas.openxmlformats.org/officeDocument/2006/relationships" xmlns:w="http://schemas.openxmlformats.org/wordprocessingml/2006/main" xmlns:w14="http://schemas.microsoft.com/office/word/2010/wordml" xmlns:w15="http://schemas.microsoft.com/office/word/2012/wordml" xmlns:w16cid="http://schemas.microsoft.com/office/word/2016/wordml/cid" xmlns:w16se="http://schemas.microsoft.com/office/word/2015/wordml/symex" mc:Ignorable="w14 w15 w16se w16cid">
+<w:styles xmlns:mc="http://schemas.openxmlformats.org/markup-compatibility/2006" xmlns:r="http://schemas.openxmlformats.org/officeDocument/2006/relationships" xmlns:w="http://schemas.openxmlformats.org/wordprocessingml/2006/main" xmlns:w14="http://schemas.microsoft.com/office/word/2010/wordml" xmlns:w15="http://schemas.microsoft.com/office/word/2012/wordml" mc:Ignorable="w14 w15">
   <w:docDefaults>
     <w:rPrDefault>
       <w:rPr>
@@ -1287,7 +1422,7 @@
     </w:rPrDefault>
     <w:pPrDefault/>
   </w:docDefaults>
-  <w:latentStyles w:defLockedState="0" w:defUIPriority="99" w:defSemiHidden="0" w:defUnhideWhenUsed="0" w:defQFormat="0" w:count="375">
+  <w:latentStyles w:defLockedState="0" w:defUIPriority="99" w:defSemiHidden="0" w:defUnhideWhenUsed="0" w:defQFormat="0" w:count="382">
     <w:lsdException w:name="Normal" w:uiPriority="0" w:qFormat="1"/>
     <w:lsdException w:name="heading 1" w:uiPriority="9" w:qFormat="1"/>
     <w:lsdException w:name="heading 2" w:semiHidden="1" w:uiPriority="9" w:unhideWhenUsed="1" w:qFormat="1"/>

</xml_diff>